<commit_message>
added some more use-cases and refactored whole text
</commit_message>
<xml_diff>
--- a/skeleton.docx
+++ b/skeleton.docx
@@ -1,6 +1,6 @@
 
 <file path=word/document.xml><?xml version="1.0" encoding="utf-8"?>
-<w:document xmlns:wpc="http://schemas.microsoft.com/office/word/2010/wordprocessingCanvas" xmlns:mc="http://schemas.openxmlformats.org/markup-compatibility/2006" xmlns:o="urn:schemas-microsoft-com:office:office" xmlns:r="http://schemas.openxmlformats.org/officeDocument/2006/relationships" xmlns:m="http://schemas.openxmlformats.org/officeDocument/2006/math" xmlns:v="urn:schemas-microsoft-com:vml" xmlns:wp14="http://schemas.microsoft.com/office/word/2010/wordprocessingDrawing" xmlns:wp="http://schemas.openxmlformats.org/drawingml/2006/wordprocessingDrawing" xmlns:w10="urn:schemas-microsoft-com:office:word" xmlns:w="http://schemas.openxmlformats.org/wordprocessingml/2006/main" xmlns:w14="http://schemas.microsoft.com/office/word/2010/wordml" xmlns:w15="http://schemas.microsoft.com/office/word/2012/wordml" xmlns:wpg="http://schemas.microsoft.com/office/word/2010/wordprocessingGroup" xmlns:wpi="http://schemas.microsoft.com/office/word/2010/wordprocessingInk" xmlns:wne="http://schemas.microsoft.com/office/word/2006/wordml" xmlns:wps="http://schemas.microsoft.com/office/word/2010/wordprocessingShape" mc:Ignorable="w14 w15 wp14">
+<w:document xmlns:wpc="http://schemas.microsoft.com/office/word/2010/wordprocessingCanvas" xmlns:cx="http://schemas.microsoft.com/office/drawing/2014/chartex" xmlns:cx1="http://schemas.microsoft.com/office/drawing/2015/9/8/chartex" xmlns:cx2="http://schemas.microsoft.com/office/drawing/2015/10/21/chartex" xmlns:cx3="http://schemas.microsoft.com/office/drawing/2016/5/9/chartex" xmlns:cx4="http://schemas.microsoft.com/office/drawing/2016/5/10/chartex" xmlns:cx5="http://schemas.microsoft.com/office/drawing/2016/5/11/chartex" xmlns:cx6="http://schemas.microsoft.com/office/drawing/2016/5/12/chartex" xmlns:cx7="http://schemas.microsoft.com/office/drawing/2016/5/13/chartex" xmlns:cx8="http://schemas.microsoft.com/office/drawing/2016/5/14/chartex" xmlns:mc="http://schemas.openxmlformats.org/markup-compatibility/2006" xmlns:aink="http://schemas.microsoft.com/office/drawing/2016/ink" xmlns:am3d="http://schemas.microsoft.com/office/drawing/2017/model3d" xmlns:o="urn:schemas-microsoft-com:office:office" xmlns:r="http://schemas.openxmlformats.org/officeDocument/2006/relationships" xmlns:m="http://schemas.openxmlformats.org/officeDocument/2006/math" xmlns:v="urn:schemas-microsoft-com:vml" xmlns:wp14="http://schemas.microsoft.com/office/word/2010/wordprocessingDrawing" xmlns:wp="http://schemas.openxmlformats.org/drawingml/2006/wordprocessingDrawing" xmlns:w10="urn:schemas-microsoft-com:office:word" xmlns:w="http://schemas.openxmlformats.org/wordprocessingml/2006/main" xmlns:w14="http://schemas.microsoft.com/office/word/2010/wordml" xmlns:w15="http://schemas.microsoft.com/office/word/2012/wordml" xmlns:w16cid="http://schemas.microsoft.com/office/word/2016/wordml/cid" xmlns:w16se="http://schemas.microsoft.com/office/word/2015/wordml/symex" xmlns:wpg="http://schemas.microsoft.com/office/word/2010/wordprocessingGroup" xmlns:wpi="http://schemas.microsoft.com/office/word/2010/wordprocessingInk" xmlns:wne="http://schemas.microsoft.com/office/word/2006/wordml" xmlns:wps="http://schemas.microsoft.com/office/word/2010/wordprocessingShape" mc:Ignorable="w14 w15 w16se w16cid wp14">
   <w:body>
     <w:tbl>
       <w:tblPr>
@@ -12,12 +12,12 @@
         <w:tblLook w:val="04A0" w:firstRow="1" w:lastRow="0" w:firstColumn="1" w:lastColumn="0" w:noHBand="0" w:noVBand="1"/>
       </w:tblPr>
       <w:tblGrid>
-        <w:gridCol w:w="1208"/>
-        <w:gridCol w:w="1396"/>
-        <w:gridCol w:w="2229"/>
-        <w:gridCol w:w="1900"/>
-        <w:gridCol w:w="1815"/>
-        <w:gridCol w:w="945"/>
+        <w:gridCol w:w="1207"/>
+        <w:gridCol w:w="1410"/>
+        <w:gridCol w:w="2224"/>
+        <w:gridCol w:w="1895"/>
+        <w:gridCol w:w="1814"/>
+        <w:gridCol w:w="943"/>
       </w:tblGrid>
       <w:tr>
         <w:trPr>
@@ -534,6 +534,14 @@
                 <w:szCs w:val="24"/>
               </w:rPr>
             </w:pPr>
+            <w:r>
+              <w:rPr>
+                <w:rFonts w:ascii="Arial" w:hAnsi="Arial" w:cs="Arial"/>
+                <w:sz w:val="24"/>
+                <w:szCs w:val="24"/>
+              </w:rPr>
+              <w:t>Цветелин Пантев</w:t>
+            </w:r>
           </w:p>
         </w:tc>
         <w:tc>
@@ -662,8 +670,27 @@
                 <w:rFonts w:ascii="Arial" w:hAnsi="Arial" w:cs="Arial"/>
                 <w:sz w:val="24"/>
                 <w:szCs w:val="24"/>
-              </w:rPr>
-            </w:pPr>
+                <w:lang w:val="en-US"/>
+              </w:rPr>
+            </w:pPr>
+            <w:r>
+              <w:rPr>
+                <w:rFonts w:ascii="Arial" w:hAnsi="Arial" w:cs="Arial"/>
+                <w:sz w:val="24"/>
+                <w:szCs w:val="24"/>
+              </w:rPr>
+              <w:t xml:space="preserve">Владислав </w:t>
+            </w:r>
+            <w:proofErr w:type="spellStart"/>
+            <w:r>
+              <w:rPr>
+                <w:rFonts w:ascii="Arial" w:hAnsi="Arial" w:cs="Arial"/>
+                <w:sz w:val="24"/>
+                <w:szCs w:val="24"/>
+              </w:rPr>
+              <w:t>Тимофеев</w:t>
+            </w:r>
+            <w:proofErr w:type="spellEnd"/>
           </w:p>
         </w:tc>
         <w:tc>
@@ -1021,7 +1048,93 @@
               <w:rPr>
                 <w:rFonts w:ascii="Arial" w:hAnsi="Arial" w:cs="Arial"/>
               </w:rPr>
-              <w:t>На всеки му се налага да пътува. Било то заради бизнес начинания или просто за да сменим гледката и да си отпочинем, пътуванията са незаменима част от живота. За да протече пътуването ни максимално добре и най-вече без непредвидими усложнения е добре всичко да бъде планирано и обмислено предварително. От събирането на багажа и резервирането на стая до преглеждането на маршрути и пускането на застраховка – всяко едно пиготовление изисква усилие и време. Нашата система за планиране и провеждане на пътуване помага на всеки пътешественик, независимо колко опитен, да огранизира пътуването си лесно и удобно. Тя ще е с него през цялото време, давайки насоки, съвети и упътвания, за да може той да се наслади на пътуването си и то да се превърне в приятно изживяване. Потребителите на системата са разделени в три групи – нерегистриран потребител, регистриран потребител и компании.</w:t>
+              <w:t xml:space="preserve">На всеки му се налага да пътува. Било то заради бизнес начинания или просто за да сменим гледката и да си отпочинем, пътуванията са незаменима част от живота. За да протече пътуването ни максимално добре и най-вече без непредвидими усложнения е добре всичко да бъде планирано и обмислено предварително. От събирането на багажа и резервирането на стая до преглеждането на маршрути и </w:t>
+            </w:r>
+            <w:r>
+              <w:rPr>
+                <w:rFonts w:ascii="Arial" w:hAnsi="Arial" w:cs="Arial"/>
+              </w:rPr>
+              <w:t>праве</w:t>
+            </w:r>
+            <w:r>
+              <w:rPr>
+                <w:rFonts w:ascii="Arial" w:hAnsi="Arial" w:cs="Arial"/>
+              </w:rPr>
+              <w:t>нето</w:t>
+            </w:r>
+            <w:r>
+              <w:rPr>
+                <w:rFonts w:ascii="Arial" w:hAnsi="Arial" w:cs="Arial"/>
+              </w:rPr>
+              <w:t xml:space="preserve"> на застраховка – всяко едно п</w:t>
+            </w:r>
+            <w:r>
+              <w:rPr>
+                <w:rFonts w:ascii="Arial" w:hAnsi="Arial" w:cs="Arial"/>
+              </w:rPr>
+              <w:t>р</w:t>
+            </w:r>
+            <w:r>
+              <w:rPr>
+                <w:rFonts w:ascii="Arial" w:hAnsi="Arial" w:cs="Arial"/>
+              </w:rPr>
+              <w:t xml:space="preserve">иготовление изисква усилие и време. Нашата система за планиране и провеждане на пътуване помага на всеки </w:t>
+            </w:r>
+            <w:r>
+              <w:rPr>
+                <w:rFonts w:ascii="Arial" w:hAnsi="Arial" w:cs="Arial"/>
+              </w:rPr>
+              <w:t>пътуващ</w:t>
+            </w:r>
+            <w:r>
+              <w:rPr>
+                <w:rFonts w:ascii="Arial" w:hAnsi="Arial" w:cs="Arial"/>
+              </w:rPr>
+              <w:t xml:space="preserve">, независимо колко опитен, да огранизира пътуването си лесно и удобно. </w:t>
+            </w:r>
+            <w:r>
+              <w:rPr>
+                <w:rFonts w:ascii="Arial" w:hAnsi="Arial" w:cs="Arial"/>
+              </w:rPr>
+              <w:t>Системата</w:t>
+            </w:r>
+            <w:r>
+              <w:rPr>
+                <w:rFonts w:ascii="Arial" w:hAnsi="Arial" w:cs="Arial"/>
+              </w:rPr>
+              <w:t xml:space="preserve"> ще е с него през цялото време, давайки насоки, съвети и упътвания, за да може той</w:t>
+            </w:r>
+            <w:r>
+              <w:rPr>
+                <w:rFonts w:ascii="Arial" w:hAnsi="Arial" w:cs="Arial"/>
+              </w:rPr>
+              <w:t xml:space="preserve"> безгрижно да се наслади на пътуването си.</w:t>
+            </w:r>
+          </w:p>
+          <w:p>
+            <w:pPr>
+              <w:spacing w:before="120" w:after="0" w:line="240" w:lineRule="auto"/>
+              <w:rPr>
+                <w:rFonts w:ascii="Arial" w:hAnsi="Arial" w:cs="Arial"/>
+              </w:rPr>
+            </w:pPr>
+            <w:r>
+              <w:rPr>
+                <w:rFonts w:ascii="Arial" w:hAnsi="Arial" w:cs="Arial"/>
+              </w:rPr>
+              <w:t xml:space="preserve">Потребителите на системата са разделени в три групи – нерегистриран потребител, регистриран потребител и </w:t>
+            </w:r>
+            <w:r>
+              <w:rPr>
+                <w:rFonts w:ascii="Arial" w:hAnsi="Arial" w:cs="Arial"/>
+              </w:rPr>
+              <w:t>компания</w:t>
+            </w:r>
+            <w:r>
+              <w:rPr>
+                <w:rFonts w:ascii="Arial" w:hAnsi="Arial" w:cs="Arial"/>
+              </w:rPr>
+              <w:t>.</w:t>
             </w:r>
             <w:r>
               <w:rPr>
@@ -1078,7 +1191,31 @@
               <w:rPr>
                 <w:rFonts w:ascii="Arial" w:hAnsi="Arial" w:cs="Arial"/>
               </w:rPr>
-              <w:t>създава чеклисти за необходими неща (и по категории)</w:t>
+              <w:t xml:space="preserve">създава </w:t>
+            </w:r>
+            <w:r>
+              <w:rPr>
+                <w:rFonts w:ascii="Arial" w:hAnsi="Arial" w:cs="Arial"/>
+              </w:rPr>
+              <w:t>списъци</w:t>
+            </w:r>
+            <w:r>
+              <w:rPr>
+                <w:rFonts w:ascii="Arial" w:hAnsi="Arial" w:cs="Arial"/>
+              </w:rPr>
+              <w:t xml:space="preserve"> </w:t>
+            </w:r>
+            <w:r>
+              <w:rPr>
+                <w:rFonts w:ascii="Arial" w:hAnsi="Arial" w:cs="Arial"/>
+              </w:rPr>
+              <w:t>с</w:t>
+            </w:r>
+            <w:r>
+              <w:rPr>
+                <w:rFonts w:ascii="Arial" w:hAnsi="Arial" w:cs="Arial"/>
+              </w:rPr>
+              <w:t xml:space="preserve"> необходими неща (и по категории)</w:t>
             </w:r>
           </w:p>
           <w:p>
@@ -1147,7 +1284,19 @@
               <w:rPr>
                 <w:rFonts w:ascii="Arial" w:hAnsi="Arial" w:cs="Arial"/>
               </w:rPr>
-              <w:t xml:space="preserve"> сценарии за пътуване</w:t>
+              <w:t xml:space="preserve"> </w:t>
+            </w:r>
+            <w:r>
+              <w:rPr>
+                <w:rFonts w:ascii="Arial" w:hAnsi="Arial" w:cs="Arial"/>
+              </w:rPr>
+              <w:t>маршрути</w:t>
+            </w:r>
+            <w:r>
+              <w:rPr>
+                <w:rFonts w:ascii="Arial" w:hAnsi="Arial" w:cs="Arial"/>
+              </w:rPr>
+              <w:t xml:space="preserve"> за пътуване</w:t>
             </w:r>
           </w:p>
           <w:p>
@@ -1162,7 +1311,19 @@
               <w:rPr>
                 <w:rFonts w:ascii="Arial" w:hAnsi="Arial" w:cs="Arial"/>
               </w:rPr>
-              <w:t>генерира маршрут чрез всички дефинирани места за посещение</w:t>
+              <w:t xml:space="preserve">генерира маршрут </w:t>
+            </w:r>
+            <w:r>
+              <w:rPr>
+                <w:rFonts w:ascii="Arial" w:hAnsi="Arial" w:cs="Arial"/>
+              </w:rPr>
+              <w:t>през</w:t>
+            </w:r>
+            <w:r>
+              <w:rPr>
+                <w:rFonts w:ascii="Arial" w:hAnsi="Arial" w:cs="Arial"/>
+              </w:rPr>
+              <w:t xml:space="preserve"> всички дефинирани места за посещение</w:t>
             </w:r>
           </w:p>
           <w:p>
@@ -1219,7 +1380,19 @@
               <w:rPr>
                 <w:rFonts w:ascii="Arial" w:hAnsi="Arial" w:cs="Arial"/>
               </w:rPr>
-              <w:t>автоматизиран начин за търсене и плащане на осигуровки, билети, хотел, rent-a-car, такси</w:t>
+              <w:t xml:space="preserve">автоматизиран начин за търсене и плащане на осигуровки, билети, хотел, </w:t>
+            </w:r>
+            <w:r>
+              <w:rPr>
+                <w:rFonts w:ascii="Arial" w:hAnsi="Arial" w:cs="Arial"/>
+              </w:rPr>
+              <w:t>кола под наем</w:t>
+            </w:r>
+            <w:r>
+              <w:rPr>
+                <w:rFonts w:ascii="Arial" w:hAnsi="Arial" w:cs="Arial"/>
+              </w:rPr>
+              <w:t>, такси</w:t>
             </w:r>
           </w:p>
           <w:p>
@@ -1308,7 +1481,19 @@
               <w:rPr>
                 <w:rFonts w:ascii="Arial" w:hAnsi="Arial" w:cs="Arial"/>
               </w:rPr>
-              <w:t>билети, резервация на хотел, rent-a-car и др.)</w:t>
+              <w:t xml:space="preserve">билети, резервация на хотел, </w:t>
+            </w:r>
+            <w:r>
+              <w:rPr>
+                <w:rFonts w:ascii="Arial" w:hAnsi="Arial" w:cs="Arial"/>
+              </w:rPr>
+              <w:t xml:space="preserve">коли под наем </w:t>
+            </w:r>
+            <w:r>
+              <w:rPr>
+                <w:rFonts w:ascii="Arial" w:hAnsi="Arial" w:cs="Arial"/>
+              </w:rPr>
+              <w:t>и др.)</w:t>
             </w:r>
           </w:p>
           <w:p>
@@ -1385,8 +1570,10 @@
               <w:rPr>
                 <w:rFonts w:ascii="Arial" w:hAnsi="Arial" w:cs="Arial"/>
               </w:rPr>
-              <w:t>Автоматизация</w:t>
-            </w:r>
+              <w:t>Автоматизиране на планирането и провеждането на пътуването</w:t>
+            </w:r>
+            <w:bookmarkStart w:id="0" w:name="_GoBack"/>
+            <w:bookmarkEnd w:id="0"/>
           </w:p>
           <w:p>
             <w:pPr>
@@ -1415,19 +1602,25 @@
               <w:rPr>
                 <w:rFonts w:ascii="Arial" w:hAnsi="Arial" w:cs="Arial"/>
               </w:rPr>
-              <w:t>Check-lists &amp; notifications, така клиент няма да забрави да вземе нещо със себе си или че трябва да пос</w:t>
-            </w:r>
-            <w:r>
-              <w:rPr>
-                <w:rFonts w:ascii="Arial" w:hAnsi="Arial" w:cs="Arial"/>
-              </w:rPr>
-              <w:t>i</w:t>
-            </w:r>
-            <w:r>
-              <w:rPr>
-                <w:rFonts w:ascii="Arial" w:hAnsi="Arial" w:cs="Arial"/>
-              </w:rPr>
-              <w:t>те някакво място</w:t>
+              <w:t>Списъци и нотификации за нужните неща за пътуването</w:t>
+            </w:r>
+            <w:r>
+              <w:rPr>
+                <w:rFonts w:ascii="Arial" w:hAnsi="Arial" w:cs="Arial"/>
+              </w:rPr>
+              <w:t xml:space="preserve">, така клиент няма да забрави да вземе нещо със себе си или че трябва да </w:t>
+            </w:r>
+            <w:r>
+              <w:rPr>
+                <w:rFonts w:ascii="Arial" w:hAnsi="Arial" w:cs="Arial"/>
+              </w:rPr>
+              <w:t>посети</w:t>
+            </w:r>
+            <w:r>
+              <w:rPr>
+                <w:rFonts w:ascii="Arial" w:hAnsi="Arial" w:cs="Arial"/>
+              </w:rPr>
+              <w:t xml:space="preserve"> някакво място</w:t>
             </w:r>
           </w:p>
           <w:p>
@@ -1442,13 +1635,19 @@
               <w:rPr>
                 <w:rFonts w:ascii="Arial" w:hAnsi="Arial" w:cs="Arial"/>
               </w:rPr>
-              <w:t>Всичко на</w:t>
-            </w:r>
-            <w:r>
-              <w:rPr>
-                <w:rFonts w:ascii="Arial" w:hAnsi="Arial" w:cs="Arial"/>
-              </w:rPr>
-              <w:t xml:space="preserve"> едно място: билети, хотел, карта за пътуване, маршрут, застраховка, визи</w:t>
+              <w:t>Цялото пътуване е организирано на едно място</w:t>
+            </w:r>
+            <w:r>
+              <w:rPr>
+                <w:rFonts w:ascii="Arial" w:hAnsi="Arial" w:cs="Arial"/>
+              </w:rPr>
+              <w:t>: билети, хотел, карта за пътуване, маршрут, застраховка, визи</w:t>
+            </w:r>
+            <w:r>
+              <w:rPr>
+                <w:rFonts w:ascii="Arial" w:hAnsi="Arial" w:cs="Arial"/>
+              </w:rPr>
+              <w:t xml:space="preserve"> и пр.</w:t>
             </w:r>
           </w:p>
           <w:p>
@@ -1459,7 +1658,6 @@
               <w:rPr>
                 <w:rFonts w:ascii="Arial" w:hAnsi="Arial" w:cs="Arial"/>
               </w:rPr>
-              <w:lastRenderedPageBreak/>
               <w:t xml:space="preserve">Ползите за </w:t>
             </w:r>
             <w:r>
@@ -1487,6 +1685,7 @@
               <w:rPr>
                 <w:rFonts w:ascii="Arial" w:hAnsi="Arial" w:cs="Arial"/>
               </w:rPr>
+              <w:lastRenderedPageBreak/>
               <w:t>По-широк пазар на клиенти</w:t>
             </w:r>
           </w:p>
@@ -1812,7 +2011,27 @@
                 <w:rFonts w:ascii="Arial" w:eastAsia="Times New Roman" w:hAnsi="Arial" w:cs="Arial"/>
                 <w:lang w:eastAsia="zh-CN"/>
               </w:rPr>
-              <w:t>Потребител – нерегестриран потребител</w:t>
+              <w:t xml:space="preserve">Потребител – </w:t>
+            </w:r>
+            <w:r>
+              <w:rPr>
+                <w:rFonts w:ascii="Arial" w:eastAsia="Times New Roman" w:hAnsi="Arial" w:cs="Arial"/>
+                <w:lang w:eastAsia="zh-CN"/>
+              </w:rPr>
+              <w:t>не</w:t>
+            </w:r>
+            <w:r>
+              <w:rPr>
+                <w:rFonts w:ascii="Arial" w:hAnsi="Arial" w:cs="Arial"/>
+              </w:rPr>
+              <w:t xml:space="preserve">регистриран </w:t>
+            </w:r>
+            <w:r>
+              <w:rPr>
+                <w:rFonts w:ascii="Arial" w:eastAsia="Times New Roman" w:hAnsi="Arial" w:cs="Arial"/>
+                <w:lang w:eastAsia="zh-CN"/>
+              </w:rPr>
+              <w:t>потребител</w:t>
             </w:r>
           </w:p>
         </w:tc>
@@ -1918,7 +2137,53 @@
                 <w:rFonts w:ascii="Arial" w:eastAsia="Times New Roman" w:hAnsi="Arial" w:cs="Arial"/>
                 <w:lang w:eastAsia="zh-CN"/>
               </w:rPr>
-              <w:t xml:space="preserve"> facebook/google/github.</w:t>
+              <w:t xml:space="preserve"> </w:t>
+            </w:r>
+            <w:proofErr w:type="spellStart"/>
+            <w:r>
+              <w:rPr>
+                <w:rFonts w:ascii="Arial" w:eastAsia="Times New Roman" w:hAnsi="Arial" w:cs="Arial"/>
+                <w:lang w:eastAsia="zh-CN"/>
+              </w:rPr>
+              <w:t>facebook</w:t>
+            </w:r>
+            <w:proofErr w:type="spellEnd"/>
+            <w:r>
+              <w:rPr>
+                <w:rFonts w:ascii="Arial" w:eastAsia="Times New Roman" w:hAnsi="Arial" w:cs="Arial"/>
+                <w:lang w:eastAsia="zh-CN"/>
+              </w:rPr>
+              <w:t>/</w:t>
+            </w:r>
+            <w:proofErr w:type="spellStart"/>
+            <w:r>
+              <w:rPr>
+                <w:rFonts w:ascii="Arial" w:eastAsia="Times New Roman" w:hAnsi="Arial" w:cs="Arial"/>
+                <w:lang w:eastAsia="zh-CN"/>
+              </w:rPr>
+              <w:t>google</w:t>
+            </w:r>
+            <w:proofErr w:type="spellEnd"/>
+            <w:r>
+              <w:rPr>
+                <w:rFonts w:ascii="Arial" w:eastAsia="Times New Roman" w:hAnsi="Arial" w:cs="Arial"/>
+                <w:lang w:eastAsia="zh-CN"/>
+              </w:rPr>
+              <w:t>/</w:t>
+            </w:r>
+            <w:r>
+              <w:rPr>
+                <w:rFonts w:ascii="Arial" w:eastAsia="Times New Roman" w:hAnsi="Arial" w:cs="Arial"/>
+                <w:lang w:val="en-US" w:eastAsia="zh-CN"/>
+              </w:rPr>
+              <w:t>twitter</w:t>
+            </w:r>
+            <w:r>
+              <w:rPr>
+                <w:rFonts w:ascii="Arial" w:eastAsia="Times New Roman" w:hAnsi="Arial" w:cs="Arial"/>
+                <w:lang w:eastAsia="zh-CN"/>
+              </w:rPr>
+              <w:t>.</w:t>
             </w:r>
           </w:p>
           <w:p>
@@ -1991,7 +2256,33 @@
                 <w:rFonts w:ascii="Arial" w:eastAsia="Times New Roman" w:hAnsi="Arial" w:cs="Arial"/>
                 <w:lang w:eastAsia="zh-CN"/>
               </w:rPr>
-              <w:t>Потребител – нерегестриран потребител</w:t>
+              <w:t xml:space="preserve">Потребител – </w:t>
+            </w:r>
+            <w:r>
+              <w:rPr>
+                <w:rFonts w:ascii="Arial" w:eastAsia="Times New Roman" w:hAnsi="Arial" w:cs="Arial"/>
+                <w:lang w:eastAsia="zh-CN"/>
+              </w:rPr>
+              <w:t>не</w:t>
+            </w:r>
+            <w:r>
+              <w:rPr>
+                <w:rFonts w:ascii="Arial" w:hAnsi="Arial" w:cs="Arial"/>
+              </w:rPr>
+              <w:t xml:space="preserve"> </w:t>
+            </w:r>
+            <w:r>
+              <w:rPr>
+                <w:rFonts w:ascii="Arial" w:hAnsi="Arial" w:cs="Arial"/>
+              </w:rPr>
+              <w:t>регистриран</w:t>
+            </w:r>
+            <w:r>
+              <w:rPr>
+                <w:rFonts w:ascii="Arial" w:eastAsia="Times New Roman" w:hAnsi="Arial" w:cs="Arial"/>
+                <w:lang w:eastAsia="zh-CN"/>
+              </w:rPr>
+              <w:t xml:space="preserve"> потребител</w:t>
             </w:r>
           </w:p>
           <w:p>
@@ -2008,7 +2299,7 @@
               </w:rPr>
               <w:t xml:space="preserve">Компания – компания </w:t>
             </w:r>
-            <w:bookmarkStart w:id="0" w:name="__DdeLink__856_3387216103"/>
+            <w:bookmarkStart w:id="1" w:name="__DdeLink__856_3387216103"/>
             <w:r>
               <w:rPr>
                 <w:rFonts w:ascii="Arial" w:eastAsia="Times New Roman" w:hAnsi="Arial" w:cs="Arial"/>
@@ -2016,7 +2307,7 @@
               </w:rPr>
               <w:t>предоставяща</w:t>
             </w:r>
-            <w:bookmarkEnd w:id="0"/>
+            <w:bookmarkEnd w:id="1"/>
             <w:r>
               <w:rPr>
                 <w:rFonts w:ascii="Arial" w:eastAsia="Times New Roman" w:hAnsi="Arial" w:cs="Arial"/>
@@ -2101,7 +2392,20 @@
                 <w:rFonts w:ascii="Arial" w:eastAsia="Times New Roman" w:hAnsi="Arial" w:cs="Arial"/>
                 <w:lang w:eastAsia="zh-CN"/>
               </w:rPr>
-              <w:t>Потребител – регестриран потребител</w:t>
+              <w:t xml:space="preserve">Потребител – </w:t>
+            </w:r>
+            <w:r>
+              <w:rPr>
+                <w:rFonts w:ascii="Arial" w:hAnsi="Arial" w:cs="Arial"/>
+              </w:rPr>
+              <w:t xml:space="preserve">регистриран </w:t>
+            </w:r>
+            <w:r>
+              <w:rPr>
+                <w:rFonts w:ascii="Arial" w:eastAsia="Times New Roman" w:hAnsi="Arial" w:cs="Arial"/>
+                <w:lang w:eastAsia="zh-CN"/>
+              </w:rPr>
+              <w:t>потребител</w:t>
             </w:r>
           </w:p>
         </w:tc>
@@ -2184,18 +2488,48 @@
               <w:rPr>
                 <w:rFonts w:ascii="Arial" w:hAnsi="Arial" w:cs="Arial"/>
               </w:rPr>
-              <w:t>Потребител – регестриран потребител с дефиниран сценарий за пътуване</w:t>
-            </w:r>
-          </w:p>
-          <w:p>
-            <w:pPr>
-              <w:spacing w:after="0" w:line="240" w:lineRule="auto"/>
-            </w:pPr>
-            <w:r>
-              <w:rPr>
-                <w:rFonts w:ascii="Arial" w:hAnsi="Arial" w:cs="Arial"/>
-              </w:rPr>
-              <w:t>Компания – регестрирани компании, които дават услуги за потребители.</w:t>
+              <w:t xml:space="preserve">Потребител – </w:t>
+            </w:r>
+            <w:r>
+              <w:rPr>
+                <w:rFonts w:ascii="Arial" w:hAnsi="Arial" w:cs="Arial"/>
+              </w:rPr>
+              <w:t xml:space="preserve">регистриран </w:t>
+            </w:r>
+            <w:r>
+              <w:rPr>
+                <w:rFonts w:ascii="Arial" w:hAnsi="Arial" w:cs="Arial"/>
+              </w:rPr>
+              <w:t>потребител с дефиниран сценарий за пътуване</w:t>
+            </w:r>
+          </w:p>
+          <w:p>
+            <w:pPr>
+              <w:spacing w:after="0" w:line="240" w:lineRule="auto"/>
+            </w:pPr>
+            <w:r>
+              <w:rPr>
+                <w:rFonts w:ascii="Arial" w:hAnsi="Arial" w:cs="Arial"/>
+              </w:rPr>
+              <w:t xml:space="preserve">Компания – </w:t>
+            </w:r>
+            <w:r>
+              <w:rPr>
+                <w:rFonts w:ascii="Arial" w:hAnsi="Arial" w:cs="Arial"/>
+              </w:rPr>
+              <w:t>регистриран</w:t>
+            </w:r>
+            <w:r>
+              <w:rPr>
+                <w:rFonts w:ascii="Arial" w:hAnsi="Arial" w:cs="Arial"/>
+              </w:rPr>
+              <w:t xml:space="preserve">и </w:t>
+            </w:r>
+            <w:r>
+              <w:rPr>
+                <w:rFonts w:ascii="Arial" w:hAnsi="Arial" w:cs="Arial"/>
+              </w:rPr>
+              <w:t>компании, които дават услуги за потребители.</w:t>
             </w:r>
           </w:p>
         </w:tc>
@@ -2228,7 +2562,23 @@
                 <w:b/>
                 <w:bCs/>
               </w:rPr>
-              <w:t>Създаване на чеклист с необходими неща за пътуване</w:t>
+              <w:t xml:space="preserve">Създаване на </w:t>
+            </w:r>
+            <w:r>
+              <w:rPr>
+                <w:rFonts w:ascii="Arial" w:hAnsi="Arial" w:cs="Arial"/>
+                <w:b/>
+                <w:bCs/>
+              </w:rPr>
+              <w:t>списък</w:t>
+            </w:r>
+            <w:r>
+              <w:rPr>
+                <w:rFonts w:ascii="Arial" w:hAnsi="Arial" w:cs="Arial"/>
+                <w:b/>
+                <w:bCs/>
+              </w:rPr>
+              <w:t xml:space="preserve"> с необходими неща за пътуване</w:t>
             </w:r>
           </w:p>
         </w:tc>
@@ -2248,7 +2598,31 @@
               <w:rPr>
                 <w:rFonts w:ascii="Arial" w:hAnsi="Arial" w:cs="Arial"/>
               </w:rPr>
-              <w:t>Потребител създава чеклист с необходими неща, задава аларми и нотификации за себе си и екипа на пътуване. Добавя в чеклист „застраховка от компания Х “, което автоматично праща заявка към ?застраховаща компания.</w:t>
+              <w:t xml:space="preserve">Потребител създава чеклист с необходими неща, задава аларми и нотификации за себе си и екипа на пътуване. Добавя в </w:t>
+            </w:r>
+            <w:r>
+              <w:rPr>
+                <w:rFonts w:ascii="Arial" w:hAnsi="Arial" w:cs="Arial"/>
+              </w:rPr>
+              <w:t>списък</w:t>
+            </w:r>
+            <w:r>
+              <w:rPr>
+                <w:rFonts w:ascii="Arial" w:hAnsi="Arial" w:cs="Arial"/>
+              </w:rPr>
+              <w:t xml:space="preserve"> „застраховка от компания Х “, което автоматично пращ</w:t>
+            </w:r>
+            <w:r>
+              <w:rPr>
+                <w:rFonts w:ascii="Arial" w:hAnsi="Arial" w:cs="Arial"/>
+              </w:rPr>
+              <w:t xml:space="preserve">а заявка към </w:t>
+            </w:r>
+            <w:r>
+              <w:rPr>
+                <w:rFonts w:ascii="Arial" w:hAnsi="Arial" w:cs="Arial"/>
+              </w:rPr>
+              <w:t>застраховаща компания.</w:t>
             </w:r>
           </w:p>
         </w:tc>
@@ -2268,7 +2642,19 @@
               <w:rPr>
                 <w:rFonts w:ascii="Arial" w:hAnsi="Arial" w:cs="Arial"/>
               </w:rPr>
-              <w:t>Потребител – регестриран потребител с дефиниран сценарий за пътуване</w:t>
+              <w:t xml:space="preserve">Потребител – </w:t>
+            </w:r>
+            <w:r>
+              <w:rPr>
+                <w:rFonts w:ascii="Arial" w:hAnsi="Arial" w:cs="Arial"/>
+              </w:rPr>
+              <w:t xml:space="preserve">регистриран </w:t>
+            </w:r>
+            <w:r>
+              <w:rPr>
+                <w:rFonts w:ascii="Arial" w:hAnsi="Arial" w:cs="Arial"/>
+              </w:rPr>
+              <w:t>потребител с дефиниран сценарий за пътуване</w:t>
             </w:r>
           </w:p>
           <w:p>
@@ -2336,14 +2722,38 @@
                 <w:rFonts w:ascii="Arial" w:hAnsi="Arial" w:cs="Arial"/>
               </w:rPr>
               <w:lastRenderedPageBreak/>
-              <w:t xml:space="preserve">Копмания която е получила поръчка от </w:t>
+              <w:t>Комп</w:t>
+            </w:r>
+            <w:r>
+              <w:rPr>
+                <w:rFonts w:ascii="Arial" w:hAnsi="Arial" w:cs="Arial"/>
+              </w:rPr>
+              <w:t xml:space="preserve">ания която е получила поръчка от </w:t>
             </w:r>
             <w:r>
               <w:rPr>
                 <w:rFonts w:ascii="Arial" w:hAnsi="Arial" w:cs="Arial"/>
               </w:rPr>
               <w:lastRenderedPageBreak/>
-              <w:t>потребителя започва разговор с потребител по удобен за тях начин – или по телефон или по вътрешен messenger където има функционалността за сигурно плащане</w:t>
+              <w:t xml:space="preserve">потребителя започва разговор с потребител по удобен за тях начин – или по телефон или по вътрешен </w:t>
+            </w:r>
+            <w:r>
+              <w:rPr>
+                <w:rFonts w:ascii="Arial" w:hAnsi="Arial" w:cs="Arial"/>
+              </w:rPr>
+              <w:t>чат</w:t>
+            </w:r>
+            <w:r>
+              <w:rPr>
+                <w:rFonts w:ascii="Arial" w:hAnsi="Arial" w:cs="Arial"/>
+              </w:rPr>
+              <w:t xml:space="preserve"> където има функционалността за сигурно плащане</w:t>
+            </w:r>
+            <w:r>
+              <w:rPr>
+                <w:rFonts w:ascii="Arial" w:hAnsi="Arial" w:cs="Arial"/>
+              </w:rPr>
+              <w:t>.</w:t>
             </w:r>
           </w:p>
         </w:tc>
@@ -2382,7 +2792,19 @@
               <w:rPr>
                 <w:rFonts w:ascii="Arial" w:hAnsi="Arial" w:cs="Arial"/>
               </w:rPr>
-              <w:t>Потребител – регестриран потребител</w:t>
+              <w:t xml:space="preserve">Потребител – </w:t>
+            </w:r>
+            <w:r>
+              <w:rPr>
+                <w:rFonts w:ascii="Arial" w:hAnsi="Arial" w:cs="Arial"/>
+              </w:rPr>
+              <w:t xml:space="preserve">регистриран </w:t>
+            </w:r>
+            <w:r>
+              <w:rPr>
+                <w:rFonts w:ascii="Arial" w:hAnsi="Arial" w:cs="Arial"/>
+              </w:rPr>
+              <w:t>потребител</w:t>
             </w:r>
           </w:p>
         </w:tc>
@@ -2438,7 +2860,49 @@
               <w:rPr>
                 <w:rFonts w:ascii="Arial" w:hAnsi="Arial" w:cs="Arial"/>
               </w:rPr>
-              <w:t>Ако потребител има дейности които бих искал да извърши по време на пътуване – той създава чеклист с задачи които имат крайна дата за изпълнение и приоритет. По време на пътуване потребител получава нотификации и изпълнява тези дейности</w:t>
+              <w:t>Ако потребител има дейности които бих искал да извърши по време на пътуване</w:t>
+            </w:r>
+            <w:r>
+              <w:rPr>
+                <w:rFonts w:ascii="Arial" w:hAnsi="Arial" w:cs="Arial"/>
+              </w:rPr>
+              <w:t xml:space="preserve"> си, то </w:t>
+            </w:r>
+            <w:r>
+              <w:rPr>
+                <w:rFonts w:ascii="Arial" w:hAnsi="Arial" w:cs="Arial"/>
+              </w:rPr>
+              <w:t xml:space="preserve">той създава </w:t>
+            </w:r>
+            <w:r>
+              <w:rPr>
+                <w:rFonts w:ascii="Arial" w:hAnsi="Arial" w:cs="Arial"/>
+              </w:rPr>
+              <w:t>списък</w:t>
+            </w:r>
+            <w:r>
+              <w:rPr>
+                <w:rFonts w:ascii="Arial" w:hAnsi="Arial" w:cs="Arial"/>
+              </w:rPr>
+              <w:t xml:space="preserve"> с задачи които имат крайна дата за изпълнение и приоритет. По време на пътуване потребител получава нотификации </w:t>
+            </w:r>
+            <w:r>
+              <w:rPr>
+                <w:rFonts w:ascii="Arial" w:hAnsi="Arial" w:cs="Arial"/>
+              </w:rPr>
+              <w:t xml:space="preserve">за </w:t>
+            </w:r>
+            <w:r>
+              <w:rPr>
+                <w:rFonts w:ascii="Arial" w:hAnsi="Arial" w:cs="Arial"/>
+              </w:rPr>
+              <w:t>тези дейности</w:t>
+            </w:r>
+            <w:r>
+              <w:rPr>
+                <w:rFonts w:ascii="Arial" w:hAnsi="Arial" w:cs="Arial"/>
+              </w:rPr>
+              <w:t>.</w:t>
             </w:r>
           </w:p>
         </w:tc>
@@ -2461,7 +2925,31 @@
               <w:rPr>
                 <w:rFonts w:ascii="Arial" w:hAnsi="Arial" w:cs="Arial"/>
               </w:rPr>
-              <w:t>Потребител – регестриран потребител с дефениран сценарий за пътуване</w:t>
+              <w:t xml:space="preserve">Потребител – </w:t>
+            </w:r>
+            <w:r>
+              <w:rPr>
+                <w:rFonts w:ascii="Arial" w:hAnsi="Arial" w:cs="Arial"/>
+              </w:rPr>
+              <w:t xml:space="preserve">регистриран </w:t>
+            </w:r>
+            <w:r>
+              <w:rPr>
+                <w:rFonts w:ascii="Arial" w:hAnsi="Arial" w:cs="Arial"/>
+              </w:rPr>
+              <w:t xml:space="preserve">потребител с </w:t>
+            </w:r>
+            <w:r>
+              <w:rPr>
+                <w:rFonts w:ascii="Arial" w:hAnsi="Arial" w:cs="Arial"/>
+              </w:rPr>
+              <w:t xml:space="preserve">дефиниран </w:t>
+            </w:r>
+            <w:r>
+              <w:rPr>
+                <w:rFonts w:ascii="Arial" w:hAnsi="Arial" w:cs="Arial"/>
+              </w:rPr>
+              <w:t>сценарий за пътуване</w:t>
             </w:r>
           </w:p>
         </w:tc>
@@ -2517,7 +3005,43 @@
               <w:rPr>
                 <w:rFonts w:ascii="Arial" w:hAnsi="Arial" w:cs="Arial"/>
               </w:rPr>
-              <w:t>Към вече дефиниран сценарии за пътуване (2.3), потребителя създал сценария праща покани към други регистрирани потребители.</w:t>
+              <w:t>Към вече</w:t>
+            </w:r>
+            <w:r>
+              <w:rPr>
+                <w:rFonts w:ascii="Arial" w:hAnsi="Arial" w:cs="Arial"/>
+              </w:rPr>
+              <w:t xml:space="preserve"> дефиниран сценарии за пътуване (2.3)</w:t>
+            </w:r>
+            <w:r>
+              <w:rPr>
+                <w:rFonts w:ascii="Arial" w:hAnsi="Arial" w:cs="Arial"/>
+              </w:rPr>
+              <w:t xml:space="preserve"> потребителя</w:t>
+            </w:r>
+            <w:r>
+              <w:rPr>
+                <w:rFonts w:ascii="Arial" w:hAnsi="Arial" w:cs="Arial"/>
+              </w:rPr>
+              <w:t>т,</w:t>
+            </w:r>
+            <w:r>
+              <w:rPr>
+                <w:rFonts w:ascii="Arial" w:hAnsi="Arial" w:cs="Arial"/>
+              </w:rPr>
+              <w:t xml:space="preserve"> създал сценария</w:t>
+            </w:r>
+            <w:r>
+              <w:rPr>
+                <w:rFonts w:ascii="Arial" w:hAnsi="Arial" w:cs="Arial"/>
+              </w:rPr>
+              <w:t>,</w:t>
+            </w:r>
+            <w:r>
+              <w:rPr>
+                <w:rFonts w:ascii="Arial" w:hAnsi="Arial" w:cs="Arial"/>
+              </w:rPr>
+              <w:t xml:space="preserve"> праща покани към други регистрирани потребители.</w:t>
             </w:r>
             <w:r>
               <w:rPr>
@@ -2554,7 +3078,31 @@
               <w:rPr>
                 <w:rFonts w:ascii="Arial" w:hAnsi="Arial" w:cs="Arial"/>
               </w:rPr>
-              <w:t>Потребител – регестриран потребител с дефениран сценарий за пътуване</w:t>
+              <w:t xml:space="preserve">Потребител – </w:t>
+            </w:r>
+            <w:r>
+              <w:rPr>
+                <w:rFonts w:ascii="Arial" w:hAnsi="Arial" w:cs="Arial"/>
+              </w:rPr>
+              <w:t xml:space="preserve">регистриран </w:t>
+            </w:r>
+            <w:r>
+              <w:rPr>
+                <w:rFonts w:ascii="Arial" w:hAnsi="Arial" w:cs="Arial"/>
+              </w:rPr>
+              <w:t xml:space="preserve">потребител с </w:t>
+            </w:r>
+            <w:r>
+              <w:rPr>
+                <w:rFonts w:ascii="Arial" w:hAnsi="Arial" w:cs="Arial"/>
+              </w:rPr>
+              <w:t xml:space="preserve">дефиниран </w:t>
+            </w:r>
+            <w:r>
+              <w:rPr>
+                <w:rFonts w:ascii="Arial" w:hAnsi="Arial" w:cs="Arial"/>
+              </w:rPr>
+              <w:t>сценарий за пътуване</w:t>
             </w:r>
           </w:p>
         </w:tc>
@@ -2609,13 +3157,31 @@
               <w:rPr>
                 <w:rFonts w:ascii="Arial" w:hAnsi="Arial" w:cs="Arial"/>
               </w:rPr>
-              <w:t>След завършване на пътуването си, всеки потребител може да остави коментар / отзив за всяка компания, чиито услуги той е ползвал по време на пътуването си.</w:t>
-            </w:r>
-            <w:r>
-              <w:rPr>
-                <w:rFonts w:ascii="Arial" w:hAnsi="Arial" w:cs="Arial"/>
-              </w:rPr>
-              <w:t xml:space="preserve"> Компании с много на брой лоши коментари ще бъдат премахнати от системата.</w:t>
+              <w:t xml:space="preserve">След завършване на пътуването си, всеки потребител може да остави коментар / отзив за всяка компания, </w:t>
+            </w:r>
+            <w:r>
+              <w:rPr>
+                <w:rFonts w:ascii="Arial" w:hAnsi="Arial" w:cs="Arial"/>
+              </w:rPr>
+              <w:t>чиито</w:t>
+            </w:r>
+            <w:r>
+              <w:rPr>
+                <w:rFonts w:ascii="Arial" w:hAnsi="Arial" w:cs="Arial"/>
+              </w:rPr>
+              <w:t xml:space="preserve"> услуги той е ползвал по време на пътуването си.</w:t>
+            </w:r>
+            <w:r>
+              <w:rPr>
+                <w:rFonts w:ascii="Arial" w:hAnsi="Arial" w:cs="Arial"/>
+              </w:rPr>
+              <w:t xml:space="preserve"> Компании с много на брой лоши коментари </w:t>
+            </w:r>
+            <w:r>
+              <w:rPr>
+                <w:rFonts w:ascii="Arial" w:hAnsi="Arial" w:cs="Arial"/>
+              </w:rPr>
+              <w:t>ще бъдат преразглеждани за злоупотреби от системата.</w:t>
             </w:r>
           </w:p>
         </w:tc>
@@ -2638,7 +3204,31 @@
               <w:rPr>
                 <w:rFonts w:ascii="Arial" w:hAnsi="Arial" w:cs="Arial"/>
               </w:rPr>
-              <w:t>Потребител – регестриран потребител с проключил  сценарий за пътуване</w:t>
+              <w:t xml:space="preserve">Потребител – </w:t>
+            </w:r>
+            <w:r>
+              <w:rPr>
+                <w:rFonts w:ascii="Arial" w:hAnsi="Arial" w:cs="Arial"/>
+              </w:rPr>
+              <w:t xml:space="preserve">регистриран </w:t>
+            </w:r>
+            <w:r>
+              <w:rPr>
+                <w:rFonts w:ascii="Arial" w:hAnsi="Arial" w:cs="Arial"/>
+              </w:rPr>
+              <w:t xml:space="preserve">потребител с </w:t>
+            </w:r>
+            <w:r>
+              <w:rPr>
+                <w:rFonts w:ascii="Arial" w:hAnsi="Arial" w:cs="Arial"/>
+              </w:rPr>
+              <w:t xml:space="preserve">дефиниран </w:t>
+            </w:r>
+            <w:r>
+              <w:rPr>
+                <w:rFonts w:ascii="Arial" w:hAnsi="Arial" w:cs="Arial"/>
+              </w:rPr>
+              <w:t>сценарий за пътуване</w:t>
             </w:r>
           </w:p>
           <w:p>
@@ -2712,7 +3302,55 @@
               <w:rPr>
                 <w:rFonts w:ascii="Arial" w:hAnsi="Arial" w:cs="Arial"/>
               </w:rPr>
-              <w:t>След дефиниране на сценарии, потребителя може да види колко ще му струва пътуването. В цената са включени всички услуги, които той е избрал по време на дефиниране на сценария. След въвеждане на информация за банкова сметка / карта и натискане на бутона „плати“, операцията бива валидирана, след което ако всичко е наред пътуването бива потвърдено.</w:t>
+              <w:t xml:space="preserve">След дефиниране на сценарий, потребителят </w:t>
+            </w:r>
+            <w:r>
+              <w:rPr>
+                <w:rFonts w:ascii="Arial" w:hAnsi="Arial" w:cs="Arial"/>
+              </w:rPr>
+              <w:t>може да види колко ще му струва пътуването. В цената са включени всички услуги, които той е избрал по време на дефиниране на сценария. След въвеждане на информация за банкова сметка / карта и натискане на бутона „пла</w:t>
+            </w:r>
+            <w:r>
+              <w:rPr>
+                <w:rFonts w:ascii="Arial" w:hAnsi="Arial" w:cs="Arial"/>
+              </w:rPr>
+              <w:t>ти“, операцията бива валидирана</w:t>
+            </w:r>
+            <w:r>
+              <w:rPr>
+                <w:rFonts w:ascii="Arial" w:hAnsi="Arial" w:cs="Arial"/>
+              </w:rPr>
+              <w:t xml:space="preserve"> </w:t>
+            </w:r>
+            <w:r>
+              <w:rPr>
+                <w:rFonts w:ascii="Arial" w:hAnsi="Arial" w:cs="Arial"/>
+              </w:rPr>
+              <w:t>и</w:t>
+            </w:r>
+            <w:r>
+              <w:rPr>
+                <w:rFonts w:ascii="Arial" w:hAnsi="Arial" w:cs="Arial"/>
+              </w:rPr>
+              <w:t xml:space="preserve"> пътуването </w:t>
+            </w:r>
+            <w:r>
+              <w:rPr>
+                <w:rFonts w:ascii="Arial" w:hAnsi="Arial" w:cs="Arial"/>
+              </w:rPr>
+              <w:t>се</w:t>
+            </w:r>
+            <w:r>
+              <w:rPr>
+                <w:rFonts w:ascii="Arial" w:hAnsi="Arial" w:cs="Arial"/>
+              </w:rPr>
+              <w:t xml:space="preserve"> </w:t>
+            </w:r>
+            <w:r>
+              <w:rPr>
+                <w:rFonts w:ascii="Arial" w:hAnsi="Arial" w:cs="Arial"/>
+              </w:rPr>
+              <w:t>потвърждава.</w:t>
             </w:r>
           </w:p>
         </w:tc>
@@ -2735,10 +3373,8 @@
               <w:rPr>
                 <w:rFonts w:ascii="Arial" w:hAnsi="Arial" w:cs="Arial"/>
               </w:rPr>
-              <w:t>Потребител – регестриран потребител с дефениран сценарий за пътуване</w:t>
-            </w:r>
-            <w:bookmarkStart w:id="1" w:name="_GoBack"/>
-            <w:bookmarkEnd w:id="1"/>
+              <w:t>Потребител – регистриран потребител с дефиниран сценарий за пътуване</w:t>
+            </w:r>
           </w:p>
         </w:tc>
       </w:tr>
@@ -2764,6 +3400,13 @@
                 <w:b/>
               </w:rPr>
             </w:pPr>
+            <w:r>
+              <w:rPr>
+                <w:rFonts w:ascii="Arial" w:hAnsi="Arial" w:cs="Arial"/>
+                <w:b/>
+              </w:rPr>
+              <w:t>Интеграция с други услуги и платформи</w:t>
+            </w:r>
           </w:p>
         </w:tc>
         <w:tc>
@@ -2781,6 +3424,25 @@
                 <w:rFonts w:ascii="Arial" w:hAnsi="Arial" w:cs="Arial"/>
               </w:rPr>
             </w:pPr>
+            <w:r>
+              <w:rPr>
+                <w:rFonts w:ascii="Arial" w:hAnsi="Arial" w:cs="Arial"/>
+              </w:rPr>
+              <w:t>След като потребителят е организирал и платил пътуването си, той може да го добави към своя онлайн календар(</w:t>
+            </w:r>
+            <w:r>
+              <w:rPr>
+                <w:rFonts w:ascii="Arial" w:hAnsi="Arial" w:cs="Arial"/>
+                <w:lang w:val="en-US"/>
+              </w:rPr>
+              <w:t xml:space="preserve">Microsoft, Google, Apple). </w:t>
+            </w:r>
+            <w:r>
+              <w:rPr>
+                <w:rFonts w:ascii="Arial" w:hAnsi="Arial" w:cs="Arial"/>
+              </w:rPr>
+              <w:t>Така се възползва и от възможностите, които предоставя съответната платформа за интеграция на събития.</w:t>
+            </w:r>
           </w:p>
         </w:tc>
         <w:tc>
@@ -2798,6 +3460,201 @@
                 <w:rFonts w:ascii="Arial" w:hAnsi="Arial" w:cs="Arial"/>
               </w:rPr>
             </w:pPr>
+            <w:r>
+              <w:rPr>
+                <w:rFonts w:ascii="Arial" w:hAnsi="Arial" w:cs="Arial"/>
+              </w:rPr>
+              <w:t xml:space="preserve">Потребител – </w:t>
+            </w:r>
+            <w:r>
+              <w:rPr>
+                <w:rFonts w:ascii="Arial" w:hAnsi="Arial" w:cs="Arial"/>
+              </w:rPr>
+              <w:t>регистриран</w:t>
+            </w:r>
+            <w:r>
+              <w:rPr>
+                <w:rFonts w:ascii="Arial" w:hAnsi="Arial" w:cs="Arial"/>
+              </w:rPr>
+              <w:t xml:space="preserve"> потребител с </w:t>
+            </w:r>
+            <w:r>
+              <w:rPr>
+                <w:rFonts w:ascii="Arial" w:hAnsi="Arial" w:cs="Arial"/>
+              </w:rPr>
+              <w:t>дефиниран</w:t>
+            </w:r>
+            <w:r>
+              <w:rPr>
+                <w:rFonts w:ascii="Arial" w:hAnsi="Arial" w:cs="Arial"/>
+              </w:rPr>
+              <w:t xml:space="preserve"> сценарий за пътуване</w:t>
+            </w:r>
+          </w:p>
+        </w:tc>
+      </w:tr>
+      <w:tr>
+        <w:tc>
+          <w:tcPr>
+            <w:tcW w:w="2689" w:type="dxa"/>
+            <w:shd w:val="clear" w:color="auto" w:fill="FDE9D9" w:themeFill="accent6" w:themeFillTint="33"/>
+            <w:tcMar>
+              <w:left w:w="98" w:type="dxa"/>
+            </w:tcMar>
+          </w:tcPr>
+          <w:p>
+            <w:pPr>
+              <w:pStyle w:val="ListParagraph"/>
+              <w:numPr>
+                <w:ilvl w:val="1"/>
+                <w:numId w:val="2"/>
+              </w:numPr>
+              <w:spacing w:after="0" w:line="240" w:lineRule="auto"/>
+              <w:rPr>
+                <w:rFonts w:ascii="Arial" w:hAnsi="Arial" w:cs="Arial"/>
+                <w:b/>
+              </w:rPr>
+            </w:pPr>
+            <w:r>
+              <w:rPr>
+                <w:rFonts w:ascii="Arial" w:hAnsi="Arial" w:cs="Arial"/>
+                <w:b/>
+              </w:rPr>
+              <w:lastRenderedPageBreak/>
+              <w:t>Добавяне на услуги от компании</w:t>
+            </w:r>
+          </w:p>
+        </w:tc>
+        <w:tc>
+          <w:tcPr>
+            <w:tcW w:w="5244" w:type="dxa"/>
+            <w:shd w:val="clear" w:color="auto" w:fill="auto"/>
+            <w:tcMar>
+              <w:left w:w="98" w:type="dxa"/>
+            </w:tcMar>
+          </w:tcPr>
+          <w:p>
+            <w:pPr>
+              <w:spacing w:after="0" w:line="240" w:lineRule="auto"/>
+              <w:rPr>
+                <w:rFonts w:ascii="Arial" w:hAnsi="Arial" w:cs="Arial"/>
+              </w:rPr>
+            </w:pPr>
+            <w:r>
+              <w:rPr>
+                <w:rFonts w:ascii="Arial" w:hAnsi="Arial" w:cs="Arial"/>
+              </w:rPr>
+              <w:t>Всяка компания, която е регистрирана в системата, може да добавя своите продукти и услуги</w:t>
+            </w:r>
+            <w:r>
+              <w:rPr>
+                <w:rFonts w:ascii="Arial" w:hAnsi="Arial" w:cs="Arial"/>
+              </w:rPr>
+              <w:t>, които да предоставя на клиентите.</w:t>
+            </w:r>
+          </w:p>
+        </w:tc>
+        <w:tc>
+          <w:tcPr>
+            <w:tcW w:w="5103" w:type="dxa"/>
+            <w:shd w:val="clear" w:color="auto" w:fill="auto"/>
+            <w:tcMar>
+              <w:left w:w="98" w:type="dxa"/>
+            </w:tcMar>
+          </w:tcPr>
+          <w:p>
+            <w:pPr>
+              <w:spacing w:after="0" w:line="240" w:lineRule="auto"/>
+            </w:pPr>
+            <w:r>
+              <w:rPr>
+                <w:rFonts w:ascii="Arial" w:hAnsi="Arial" w:cs="Arial"/>
+              </w:rPr>
+              <w:t xml:space="preserve">Компания – компания предоставяща определени услуги </w:t>
+            </w:r>
+          </w:p>
+          <w:p>
+            <w:pPr>
+              <w:spacing w:after="0" w:line="240" w:lineRule="auto"/>
+              <w:rPr>
+                <w:rFonts w:ascii="Arial" w:hAnsi="Arial" w:cs="Arial"/>
+              </w:rPr>
+            </w:pPr>
+          </w:p>
+        </w:tc>
+      </w:tr>
+      <w:tr>
+        <w:tc>
+          <w:tcPr>
+            <w:tcW w:w="2689" w:type="dxa"/>
+            <w:shd w:val="clear" w:color="auto" w:fill="FDE9D9" w:themeFill="accent6" w:themeFillTint="33"/>
+            <w:tcMar>
+              <w:left w:w="98" w:type="dxa"/>
+            </w:tcMar>
+          </w:tcPr>
+          <w:p>
+            <w:pPr>
+              <w:pStyle w:val="ListParagraph"/>
+              <w:numPr>
+                <w:ilvl w:val="1"/>
+                <w:numId w:val="2"/>
+              </w:numPr>
+              <w:spacing w:after="0" w:line="240" w:lineRule="auto"/>
+              <w:rPr>
+                <w:rFonts w:ascii="Arial" w:hAnsi="Arial" w:cs="Arial"/>
+                <w:b/>
+              </w:rPr>
+            </w:pPr>
+            <w:r>
+              <w:rPr>
+                <w:rFonts w:ascii="Arial" w:hAnsi="Arial" w:cs="Arial"/>
+                <w:b/>
+              </w:rPr>
+              <w:t>Партниране между компании</w:t>
+            </w:r>
+          </w:p>
+        </w:tc>
+        <w:tc>
+          <w:tcPr>
+            <w:tcW w:w="5244" w:type="dxa"/>
+            <w:shd w:val="clear" w:color="auto" w:fill="auto"/>
+            <w:tcMar>
+              <w:left w:w="98" w:type="dxa"/>
+            </w:tcMar>
+          </w:tcPr>
+          <w:p>
+            <w:pPr>
+              <w:spacing w:after="0" w:line="240" w:lineRule="auto"/>
+              <w:rPr>
+                <w:rFonts w:ascii="Arial" w:hAnsi="Arial" w:cs="Arial"/>
+              </w:rPr>
+            </w:pPr>
+            <w:r>
+              <w:rPr>
+                <w:rFonts w:ascii="Arial" w:hAnsi="Arial" w:cs="Arial"/>
+              </w:rPr>
+              <w:t>Компании, регистрирани в системата, могат да си партнират, като предоставят пакет от услуги и продукти на преференциални цени с цел да привлекат повече клиенти.</w:t>
+            </w:r>
+          </w:p>
+        </w:tc>
+        <w:tc>
+          <w:tcPr>
+            <w:tcW w:w="5103" w:type="dxa"/>
+            <w:shd w:val="clear" w:color="auto" w:fill="auto"/>
+            <w:tcMar>
+              <w:left w:w="98" w:type="dxa"/>
+            </w:tcMar>
+          </w:tcPr>
+          <w:p>
+            <w:pPr>
+              <w:spacing w:after="0" w:line="240" w:lineRule="auto"/>
+            </w:pPr>
+            <w:r>
+              <w:rPr>
+                <w:rFonts w:ascii="Arial" w:hAnsi="Arial" w:cs="Arial"/>
+              </w:rPr>
+              <w:t xml:space="preserve">Компания – компания предоставяща определени услуги </w:t>
+            </w:r>
           </w:p>
         </w:tc>
       </w:tr>
@@ -2821,7 +3678,7 @@
 </file>
 
 <file path=word/numbering.xml><?xml version="1.0" encoding="utf-8"?>
-<w:numbering xmlns:wpc="http://schemas.microsoft.com/office/word/2010/wordprocessingCanvas" xmlns:mc="http://schemas.openxmlformats.org/markup-compatibility/2006" xmlns:o="urn:schemas-microsoft-com:office:office" xmlns:r="http://schemas.openxmlformats.org/officeDocument/2006/relationships" xmlns:m="http://schemas.openxmlformats.org/officeDocument/2006/math" xmlns:v="urn:schemas-microsoft-com:vml" xmlns:wp14="http://schemas.microsoft.com/office/word/2010/wordprocessingDrawing" xmlns:wp="http://schemas.openxmlformats.org/drawingml/2006/wordprocessingDrawing" xmlns:w10="urn:schemas-microsoft-com:office:word" xmlns:w="http://schemas.openxmlformats.org/wordprocessingml/2006/main" xmlns:w14="http://schemas.microsoft.com/office/word/2010/wordml" xmlns:w15="http://schemas.microsoft.com/office/word/2012/wordml" xmlns:wpg="http://schemas.microsoft.com/office/word/2010/wordprocessingGroup" xmlns:wpi="http://schemas.microsoft.com/office/word/2010/wordprocessingInk" xmlns:wne="http://schemas.microsoft.com/office/word/2006/wordml" xmlns:wps="http://schemas.microsoft.com/office/word/2010/wordprocessingShape" mc:Ignorable="w14 w15 wp14">
+<w:numbering xmlns:wpc="http://schemas.microsoft.com/office/word/2010/wordprocessingCanvas" xmlns:cx="http://schemas.microsoft.com/office/drawing/2014/chartex" xmlns:cx1="http://schemas.microsoft.com/office/drawing/2015/9/8/chartex" xmlns:cx2="http://schemas.microsoft.com/office/drawing/2015/10/21/chartex" xmlns:cx3="http://schemas.microsoft.com/office/drawing/2016/5/9/chartex" xmlns:cx4="http://schemas.microsoft.com/office/drawing/2016/5/10/chartex" xmlns:cx5="http://schemas.microsoft.com/office/drawing/2016/5/11/chartex" xmlns:cx6="http://schemas.microsoft.com/office/drawing/2016/5/12/chartex" xmlns:cx7="http://schemas.microsoft.com/office/drawing/2016/5/13/chartex" xmlns:cx8="http://schemas.microsoft.com/office/drawing/2016/5/14/chartex" xmlns:mc="http://schemas.openxmlformats.org/markup-compatibility/2006" xmlns:aink="http://schemas.microsoft.com/office/drawing/2016/ink" xmlns:am3d="http://schemas.microsoft.com/office/drawing/2017/model3d" xmlns:o="urn:schemas-microsoft-com:office:office" xmlns:r="http://schemas.openxmlformats.org/officeDocument/2006/relationships" xmlns:m="http://schemas.openxmlformats.org/officeDocument/2006/math" xmlns:v="urn:schemas-microsoft-com:vml" xmlns:wp14="http://schemas.microsoft.com/office/word/2010/wordprocessingDrawing" xmlns:wp="http://schemas.openxmlformats.org/drawingml/2006/wordprocessingDrawing" xmlns:w10="urn:schemas-microsoft-com:office:word" xmlns:w="http://schemas.openxmlformats.org/wordprocessingml/2006/main" xmlns:w14="http://schemas.microsoft.com/office/word/2010/wordml" xmlns:w15="http://schemas.microsoft.com/office/word/2012/wordml" xmlns:w16cid="http://schemas.microsoft.com/office/word/2016/wordml/cid" xmlns:w16se="http://schemas.microsoft.com/office/word/2015/wordml/symex" xmlns:wpg="http://schemas.microsoft.com/office/word/2010/wordprocessingGroup" xmlns:wpi="http://schemas.microsoft.com/office/word/2010/wordprocessingInk" xmlns:wne="http://schemas.microsoft.com/office/word/2006/wordml" xmlns:wps="http://schemas.microsoft.com/office/word/2010/wordprocessingShape" mc:Ignorable="w14 w15 w16se w16cid wp14">
   <w:abstractNum w:abstractNumId="0" w15:restartNumberingAfterBreak="0">
     <w:nsid w:val="04F718CA"/>
     <w:multiLevelType w:val="multilevel"/>
@@ -3728,7 +4585,7 @@
 </file>
 
 <file path=word/styles.xml><?xml version="1.0" encoding="utf-8"?>
-<w:styles xmlns:mc="http://schemas.openxmlformats.org/markup-compatibility/2006" xmlns:r="http://schemas.openxmlformats.org/officeDocument/2006/relationships" xmlns:w="http://schemas.openxmlformats.org/wordprocessingml/2006/main" xmlns:w14="http://schemas.microsoft.com/office/word/2010/wordml" xmlns:w15="http://schemas.microsoft.com/office/word/2012/wordml" mc:Ignorable="w14 w15">
+<w:styles xmlns:mc="http://schemas.openxmlformats.org/markup-compatibility/2006" xmlns:r="http://schemas.openxmlformats.org/officeDocument/2006/relationships" xmlns:w="http://schemas.openxmlformats.org/wordprocessingml/2006/main" xmlns:w14="http://schemas.microsoft.com/office/word/2010/wordml" xmlns:w15="http://schemas.microsoft.com/office/word/2012/wordml" xmlns:w16cid="http://schemas.microsoft.com/office/word/2016/wordml/cid" xmlns:w16se="http://schemas.microsoft.com/office/word/2015/wordml/symex" mc:Ignorable="w14 w15 w16se w16cid">
   <w:docDefaults>
     <w:rPrDefault>
       <w:rPr>
@@ -3739,7 +4596,7 @@
     </w:rPrDefault>
     <w:pPrDefault/>
   </w:docDefaults>
-  <w:latentStyles w:defLockedState="0" w:defUIPriority="99" w:defSemiHidden="0" w:defUnhideWhenUsed="0" w:defQFormat="0" w:count="371">
+  <w:latentStyles w:defLockedState="0" w:defUIPriority="99" w:defSemiHidden="0" w:defUnhideWhenUsed="0" w:defQFormat="0" w:count="375">
     <w:lsdException w:name="Normal" w:uiPriority="0" w:qFormat="1"/>
     <w:lsdException w:name="heading 1" w:uiPriority="0" w:qFormat="1"/>
     <w:lsdException w:name="heading 2" w:semiHidden="1" w:uiPriority="0" w:unhideWhenUsed="1" w:qFormat="1"/>
@@ -3845,7 +4702,6 @@
     <w:lsdException w:name="HTML Sample" w:semiHidden="1" w:unhideWhenUsed="1"/>
     <w:lsdException w:name="HTML Typewriter" w:semiHidden="1" w:unhideWhenUsed="1"/>
     <w:lsdException w:name="HTML Variable" w:semiHidden="1" w:unhideWhenUsed="1"/>
-    <w:lsdException w:name="Normal Table" w:semiHidden="1" w:unhideWhenUsed="1"/>
     <w:lsdException w:name="annotation subject" w:semiHidden="1" w:unhideWhenUsed="1"/>
     <w:lsdException w:name="No List" w:semiHidden="1" w:unhideWhenUsed="1"/>
     <w:lsdException w:name="Outline List 1" w:semiHidden="1" w:unhideWhenUsed="1"/>
@@ -3889,10 +4745,8 @@
     <w:lsdException w:name="Table Elegant" w:semiHidden="1" w:unhideWhenUsed="1"/>
     <w:lsdException w:name="Table Professional" w:semiHidden="1" w:unhideWhenUsed="1"/>
     <w:lsdException w:name="Table Subtle 1" w:semiHidden="1" w:unhideWhenUsed="1"/>
-    <w:lsdException w:name="Table Subtle 2" w:semiHidden="1" w:unhideWhenUsed="1"/>
     <w:lsdException w:name="Table Web 1" w:semiHidden="1" w:unhideWhenUsed="1"/>
     <w:lsdException w:name="Table Web 2" w:semiHidden="1" w:unhideWhenUsed="1"/>
-    <w:lsdException w:name="Table Web 3" w:semiHidden="1" w:unhideWhenUsed="1"/>
     <w:lsdException w:name="Balloon Text" w:semiHidden="1" w:unhideWhenUsed="1"/>
     <w:lsdException w:name="Table Grid" w:uiPriority="39"/>
     <w:lsdException w:name="Table Theme" w:semiHidden="1" w:unhideWhenUsed="1"/>
@@ -4111,6 +4965,10 @@
     <w:lsdException w:name="List Table 5 Dark Accent 6" w:uiPriority="50"/>
     <w:lsdException w:name="List Table 6 Colorful Accent 6" w:uiPriority="51"/>
     <w:lsdException w:name="List Table 7 Colorful Accent 6" w:uiPriority="52"/>
+    <w:lsdException w:name="Mention" w:semiHidden="1" w:unhideWhenUsed="1"/>
+    <w:lsdException w:name="Smart Hyperlink" w:semiHidden="1" w:unhideWhenUsed="1"/>
+    <w:lsdException w:name="Hashtag" w:semiHidden="1" w:unhideWhenUsed="1"/>
+    <w:lsdException w:name="Unresolved Mention" w:semiHidden="1" w:unhideWhenUsed="1"/>
   </w:latentStyles>
   <w:style w:type="paragraph" w:default="1" w:styleId="Normal">
     <w:name w:val="Normal"/>
@@ -5023,7 +5881,7 @@
 </file>
 
 <file path=customXml/itemProps1.xml><?xml version="1.0" encoding="utf-8"?>
-<ds:datastoreItem xmlns:ds="http://schemas.openxmlformats.org/officeDocument/2006/customXml" ds:itemID="{291E06EA-D435-4130-B2CA-D4F4A8BA1015}">
+<ds:datastoreItem xmlns:ds="http://schemas.openxmlformats.org/officeDocument/2006/customXml" ds:itemID="{C8FFBFCB-A3CD-4FD9-B358-FC58AB8DA304}">
   <ds:schemaRefs>
     <ds:schemaRef ds:uri="http://schemas.openxmlformats.org/officeDocument/2006/bibliography"/>
   </ds:schemaRefs>

</xml_diff>